<commit_message>
Added the working files to generate ms word document
</commit_message>
<xml_diff>
--- a/sample-directory.docx
+++ b/sample-directory.docx
@@ -2,6 +2,11 @@
 <file path=word/document.xml><?xml version="1.0" encoding="utf-8"?>
 <w:document xmlns:w="http://schemas.openxmlformats.org/wordprocessingml/2006/main">
   <w:body>
+    <w:p>
+      <w:pPr>
+        <w:sectPr/>
+      </w:pPr>
+    </w:p>
     <w:p>
       <w:pPr>
         <w:jc w:val="center"/>
@@ -166,7 +171,7 @@
     <w:p>
       <w:pPr>
         <w:sectPr>
-          <w:pgMar w:left="648" w:right="648" w:top="648" w:bottom="648"/>
+          <w:pgMar w:left="1080" w:right="1080" w:top="1080" w:bottom="1080"/>
           <w:cols w:num="1"/>
         </w:sectPr>
       </w:pPr>
@@ -415,7 +420,7 @@
     <w:p>
       <w:pPr>
         <w:sectPr>
-          <w:pgMar w:left="648" w:right="648" w:top="648" w:bottom="648"/>
+          <w:pgMar w:left="1080" w:right="1080" w:top="1080" w:bottom="1080"/>
           <w:cols w:num="1"/>
         </w:sectPr>
       </w:pPr>
@@ -634,13 +639,14 @@
     <w:p>
       <w:pPr>
         <w:sectPr>
-          <w:pgMar w:left="648" w:right="648" w:top="648" w:bottom="648"/>
+          <w:pgMar w:left="1080" w:right="1080" w:top="1080" w:bottom="1080"/>
           <w:cols w:num="1"/>
         </w:sectPr>
       </w:pPr>
     </w:p>
     <w:sectPr>
-      <w:pgSz w:orient="portrait" w:w="11900" w:h="16840"/>
+      <w:pgSz w:orient="portrait" w:w="8400" w:h="11900"/>
+      <w:pgMar w:left="1080" w:right="1080" w:top="1080" w:bottom="1080"/>
     </w:sectPr>
   </w:body>
 </w:document>

</xml_diff>

<commit_message>
Implemented additional book details
</commit_message>
<xml_diff>
--- a/sample-directory.docx
+++ b/sample-directory.docx
@@ -2,11 +2,6 @@
 <file path=word/document.xml><?xml version="1.0" encoding="utf-8"?>
 <w:document xmlns:w="http://schemas.openxmlformats.org/wordprocessingml/2006/main">
   <w:body>
-    <w:p>
-      <w:pPr>
-        <w:sectPr/>
-      </w:pPr>
-    </w:p>
     <w:p>
       <w:pPr>
         <w:jc w:val="center"/>

</xml_diff>